<commit_message>
add an empty project
</commit_message>
<xml_diff>
--- a/story/Story.docx
+++ b/story/Story.docx
@@ -9635,7 +9635,6 @@
         </w:rPr>
         <w:t>:-</w:t>
       </w:r>
-      <w:proofErr w:type="spellStart"/>
       <w:proofErr w:type="gramStart"/>
       <w:r>
         <w:rPr>
@@ -9645,7 +9644,6 @@
         </w:rPr>
         <w:t>Its</w:t>
       </w:r>
-      <w:proofErr w:type="spellEnd"/>
       <w:proofErr w:type="gramEnd"/>
       <w:r>
         <w:rPr>
@@ -9830,6 +9828,658 @@
         </w:rPr>
         <w:t>Act:-3(magic hill fight)</w:t>
       </w:r>
+    </w:p>
+    <w:p>
+      <w:pPr>
+        <w:spacing w:before="240"/>
+        <w:rPr>
+          <w:rFonts w:cstheme="minorHAnsi"/>
+          <w:sz w:val="48"/>
+          <w:szCs w:val="48"/>
+        </w:rPr>
+      </w:pPr>
+      <w:r>
+        <w:rPr>
+          <w:rFonts w:ascii="Algerian" w:hAnsi="Algerian" w:cstheme="minorHAnsi"/>
+          <w:sz w:val="48"/>
+          <w:szCs w:val="48"/>
+        </w:rPr>
+        <w:t>PART-1</w:t>
+      </w:r>
+    </w:p>
+    <w:p>
+      <w:pPr>
+        <w:spacing w:before="240"/>
+        <w:rPr>
+          <w:rFonts w:cstheme="minorHAnsi"/>
+          <w:sz w:val="40"/>
+          <w:szCs w:val="40"/>
+        </w:rPr>
+      </w:pPr>
+      <w:proofErr w:type="spellStart"/>
+      <w:r>
+        <w:rPr>
+          <w:rFonts w:cstheme="minorHAnsi"/>
+          <w:sz w:val="40"/>
+          <w:szCs w:val="40"/>
+        </w:rPr>
+        <w:t>Lish</w:t>
+      </w:r>
+      <w:proofErr w:type="spellEnd"/>
+      <w:proofErr w:type="gramStart"/>
+      <w:r>
+        <w:rPr>
+          <w:rFonts w:cstheme="minorHAnsi"/>
+          <w:sz w:val="40"/>
+          <w:szCs w:val="40"/>
+        </w:rPr>
+        <w:t>:-</w:t>
+      </w:r>
+      <w:proofErr w:type="gramEnd"/>
+      <w:r>
+        <w:rPr>
+          <w:rFonts w:cstheme="minorHAnsi"/>
+          <w:sz w:val="40"/>
+          <w:szCs w:val="40"/>
+        </w:rPr>
+        <w:t xml:space="preserve"> So </w:t>
+      </w:r>
+      <w:proofErr w:type="spellStart"/>
+      <w:r>
+        <w:rPr>
+          <w:rFonts w:cstheme="minorHAnsi"/>
+          <w:sz w:val="40"/>
+          <w:szCs w:val="40"/>
+        </w:rPr>
+        <w:t>shang</w:t>
+      </w:r>
+      <w:proofErr w:type="spellEnd"/>
+      <w:r>
+        <w:rPr>
+          <w:rFonts w:cstheme="minorHAnsi"/>
+          <w:sz w:val="40"/>
+          <w:szCs w:val="40"/>
+        </w:rPr>
+        <w:t xml:space="preserve"> you have to cross on a forest and magic river. Now listen very carefully , the magic river is like a portal to multi dimension and if you will fall in the river then you will travel multi dimension and you will never find the way to our universe.</w:t>
+      </w:r>
+    </w:p>
+    <w:p>
+      <w:pPr>
+        <w:spacing w:before="240"/>
+        <w:rPr>
+          <w:rFonts w:cstheme="minorHAnsi"/>
+          <w:sz w:val="40"/>
+          <w:szCs w:val="40"/>
+        </w:rPr>
+      </w:pPr>
+      <w:r>
+        <w:rPr>
+          <w:rFonts w:cstheme="minorHAnsi"/>
+          <w:sz w:val="40"/>
+          <w:szCs w:val="40"/>
+        </w:rPr>
+        <w:t xml:space="preserve">Shang:-Ok </w:t>
+      </w:r>
+      <w:proofErr w:type="spellStart"/>
+      <w:r>
+        <w:rPr>
+          <w:rFonts w:cstheme="minorHAnsi"/>
+          <w:sz w:val="40"/>
+          <w:szCs w:val="40"/>
+        </w:rPr>
+        <w:t>lish</w:t>
+      </w:r>
+      <w:proofErr w:type="spellEnd"/>
+      <w:r>
+        <w:rPr>
+          <w:rFonts w:cstheme="minorHAnsi"/>
+          <w:sz w:val="40"/>
+          <w:szCs w:val="40"/>
+        </w:rPr>
+        <w:t xml:space="preserve"> I will take care. But how will I cross the river.</w:t>
+      </w:r>
+    </w:p>
+    <w:p>
+      <w:pPr>
+        <w:spacing w:before="240"/>
+        <w:rPr>
+          <w:rFonts w:cstheme="minorHAnsi"/>
+          <w:sz w:val="40"/>
+          <w:szCs w:val="40"/>
+        </w:rPr>
+      </w:pPr>
+      <w:proofErr w:type="spellStart"/>
+      <w:r>
+        <w:rPr>
+          <w:rFonts w:cstheme="minorHAnsi"/>
+          <w:sz w:val="40"/>
+          <w:szCs w:val="40"/>
+        </w:rPr>
+        <w:t>Lish</w:t>
+      </w:r>
+      <w:proofErr w:type="spellEnd"/>
+      <w:r>
+        <w:rPr>
+          <w:rFonts w:cstheme="minorHAnsi"/>
+          <w:sz w:val="40"/>
+          <w:szCs w:val="40"/>
+        </w:rPr>
+        <w:t xml:space="preserve">:-You have to do it your own because now you are powerful </w:t>
+      </w:r>
+      <w:proofErr w:type="gramStart"/>
+      <w:r>
+        <w:rPr>
+          <w:rFonts w:cstheme="minorHAnsi"/>
+          <w:sz w:val="40"/>
+          <w:szCs w:val="40"/>
+        </w:rPr>
+        <w:t>being ,I</w:t>
+      </w:r>
+      <w:proofErr w:type="gramEnd"/>
+      <w:r>
+        <w:rPr>
+          <w:rFonts w:cstheme="minorHAnsi"/>
+          <w:sz w:val="40"/>
+          <w:szCs w:val="40"/>
+        </w:rPr>
+        <w:t xml:space="preserve"> can give you 1 hint which is :-natural resource.</w:t>
+      </w:r>
+    </w:p>
+    <w:p>
+      <w:pPr>
+        <w:spacing w:before="240"/>
+        <w:rPr>
+          <w:rFonts w:cstheme="minorHAnsi"/>
+          <w:sz w:val="40"/>
+          <w:szCs w:val="40"/>
+        </w:rPr>
+      </w:pPr>
+      <w:r>
+        <w:rPr>
+          <w:rFonts w:cstheme="minorHAnsi"/>
+          <w:sz w:val="40"/>
+          <w:szCs w:val="40"/>
+        </w:rPr>
+        <w:t>Shang:-What do you mean by natural resource?</w:t>
+      </w:r>
+    </w:p>
+    <w:p>
+      <w:pPr>
+        <w:spacing w:before="240"/>
+        <w:rPr>
+          <w:rFonts w:cstheme="minorHAnsi"/>
+          <w:sz w:val="40"/>
+          <w:szCs w:val="40"/>
+        </w:rPr>
+      </w:pPr>
+      <w:r>
+        <w:rPr>
+          <w:rFonts w:cstheme="minorHAnsi"/>
+          <w:sz w:val="40"/>
+          <w:szCs w:val="40"/>
+        </w:rPr>
+        <w:t>Shadow:-He is saying to use natural resource in forest.</w:t>
+      </w:r>
+    </w:p>
+    <w:p>
+      <w:pPr>
+        <w:spacing w:before="240"/>
+        <w:rPr>
+          <w:rFonts w:cstheme="minorHAnsi"/>
+          <w:sz w:val="40"/>
+          <w:szCs w:val="40"/>
+        </w:rPr>
+      </w:pPr>
+      <w:r>
+        <w:rPr>
+          <w:rFonts w:cstheme="minorHAnsi"/>
+          <w:sz w:val="40"/>
+          <w:szCs w:val="40"/>
+        </w:rPr>
+        <w:t xml:space="preserve">Shang:-Thanks shadow but </w:t>
+      </w:r>
+      <w:r>
+        <w:rPr>
+          <w:rFonts w:cstheme="minorHAnsi"/>
+          <w:sz w:val="40"/>
+          <w:szCs w:val="40"/>
+        </w:rPr>
+        <w:t>I didn’t understand.</w:t>
+      </w:r>
+    </w:p>
+    <w:p>
+      <w:pPr>
+        <w:spacing w:before="240"/>
+        <w:rPr>
+          <w:rFonts w:cstheme="minorHAnsi"/>
+          <w:sz w:val="40"/>
+          <w:szCs w:val="40"/>
+        </w:rPr>
+      </w:pPr>
+      <w:r>
+        <w:rPr>
+          <w:rFonts w:cstheme="minorHAnsi"/>
+          <w:sz w:val="40"/>
+          <w:szCs w:val="40"/>
+        </w:rPr>
+        <w:t>Shadow:-You know when we will reach to the forest.</w:t>
+      </w:r>
+    </w:p>
+    <w:p>
+      <w:pPr>
+        <w:spacing w:before="240"/>
+        <w:rPr>
+          <w:rFonts w:cstheme="minorHAnsi"/>
+          <w:sz w:val="40"/>
+          <w:szCs w:val="40"/>
+        </w:rPr>
+      </w:pPr>
+      <w:r>
+        <w:rPr>
+          <w:rFonts w:cstheme="minorHAnsi"/>
+          <w:sz w:val="40"/>
+          <w:szCs w:val="40"/>
+        </w:rPr>
+        <w:lastRenderedPageBreak/>
+        <w:t>Shang:-Ok shadow.</w:t>
+      </w:r>
+    </w:p>
+    <w:p>
+      <w:pPr>
+        <w:spacing w:before="240"/>
+        <w:rPr>
+          <w:rFonts w:cstheme="minorHAnsi"/>
+          <w:sz w:val="40"/>
+          <w:szCs w:val="40"/>
+        </w:rPr>
+      </w:pPr>
+      <w:r>
+        <w:rPr>
+          <w:rFonts w:cstheme="minorHAnsi"/>
+          <w:sz w:val="40"/>
+          <w:szCs w:val="40"/>
+        </w:rPr>
+        <w:t xml:space="preserve"> </w:t>
+      </w:r>
+      <w:r>
+        <w:rPr>
+          <w:rFonts w:cstheme="minorHAnsi"/>
+          <w:sz w:val="40"/>
+          <w:szCs w:val="40"/>
+        </w:rPr>
+        <w:t xml:space="preserve">(Then Shang </w:t>
+      </w:r>
+      <w:proofErr w:type="gramStart"/>
+      <w:r>
+        <w:rPr>
+          <w:rFonts w:cstheme="minorHAnsi"/>
+          <w:sz w:val="40"/>
+          <w:szCs w:val="40"/>
+        </w:rPr>
+        <w:t>goes )</w:t>
+      </w:r>
+      <w:proofErr w:type="gramEnd"/>
+    </w:p>
+    <w:p>
+      <w:pPr>
+        <w:spacing w:before="240"/>
+        <w:rPr>
+          <w:rFonts w:cstheme="minorHAnsi"/>
+          <w:sz w:val="40"/>
+          <w:szCs w:val="40"/>
+        </w:rPr>
+      </w:pPr>
+      <w:r>
+        <w:rPr>
+          <w:rFonts w:cstheme="minorHAnsi"/>
+          <w:sz w:val="40"/>
+          <w:szCs w:val="40"/>
+        </w:rPr>
+        <w:t>Shang:-Shadow can you tell your story.</w:t>
+      </w:r>
+    </w:p>
+    <w:p>
+      <w:pPr>
+        <w:spacing w:before="240"/>
+        <w:rPr>
+          <w:rFonts w:cstheme="minorHAnsi"/>
+          <w:sz w:val="40"/>
+          <w:szCs w:val="40"/>
+        </w:rPr>
+      </w:pPr>
+      <w:r>
+        <w:rPr>
+          <w:rFonts w:cstheme="minorHAnsi"/>
+          <w:sz w:val="40"/>
+          <w:szCs w:val="40"/>
+        </w:rPr>
+        <w:t>Shadow:-Why do you want to know my story?</w:t>
+      </w:r>
+    </w:p>
+    <w:p>
+      <w:pPr>
+        <w:spacing w:before="240"/>
+        <w:rPr>
+          <w:rFonts w:cstheme="minorHAnsi"/>
+          <w:sz w:val="40"/>
+          <w:szCs w:val="40"/>
+        </w:rPr>
+      </w:pPr>
+      <w:r>
+        <w:rPr>
+          <w:rFonts w:cstheme="minorHAnsi"/>
+          <w:sz w:val="40"/>
+          <w:szCs w:val="40"/>
+        </w:rPr>
+        <w:t>Shang:-After all you are my partner, so I have right to know your story.</w:t>
+      </w:r>
+    </w:p>
+    <w:p>
+      <w:pPr>
+        <w:spacing w:before="240"/>
+        <w:rPr>
+          <w:rFonts w:cstheme="minorHAnsi"/>
+          <w:sz w:val="40"/>
+          <w:szCs w:val="40"/>
+        </w:rPr>
+      </w:pPr>
+      <w:r>
+        <w:rPr>
+          <w:rFonts w:cstheme="minorHAnsi"/>
+          <w:sz w:val="40"/>
+          <w:szCs w:val="40"/>
+        </w:rPr>
+        <w:t xml:space="preserve">Shadow:-So </w:t>
+      </w:r>
+      <w:proofErr w:type="gramStart"/>
+      <w:r>
+        <w:rPr>
+          <w:rFonts w:cstheme="minorHAnsi"/>
+          <w:sz w:val="40"/>
+          <w:szCs w:val="40"/>
+        </w:rPr>
+        <w:t>listen(</w:t>
+      </w:r>
+      <w:proofErr w:type="gramEnd"/>
+      <w:r>
+        <w:rPr>
+          <w:rFonts w:cstheme="minorHAnsi"/>
+          <w:sz w:val="40"/>
+          <w:szCs w:val="40"/>
+        </w:rPr>
+        <w:t>Shadow story file).</w:t>
+      </w:r>
+    </w:p>
+    <w:p>
+      <w:pPr>
+        <w:spacing w:before="240"/>
+        <w:rPr>
+          <w:rFonts w:cstheme="minorHAnsi"/>
+          <w:sz w:val="40"/>
+          <w:szCs w:val="40"/>
+        </w:rPr>
+      </w:pPr>
+      <w:r>
+        <w:rPr>
+          <w:rFonts w:cstheme="minorHAnsi"/>
+          <w:sz w:val="40"/>
+          <w:szCs w:val="40"/>
+        </w:rPr>
+        <w:t>(Then they reach to the forest)</w:t>
+      </w:r>
+    </w:p>
+    <w:p>
+      <w:pPr>
+        <w:spacing w:before="240"/>
+        <w:rPr>
+          <w:rFonts w:cstheme="minorHAnsi"/>
+          <w:sz w:val="40"/>
+          <w:szCs w:val="40"/>
+        </w:rPr>
+      </w:pPr>
+      <w:r>
+        <w:rPr>
+          <w:rFonts w:cstheme="minorHAnsi"/>
+          <w:sz w:val="40"/>
+          <w:szCs w:val="40"/>
+        </w:rPr>
+        <w:t>Shang:-So what I can take from these forest so I can cross the river</w:t>
+      </w:r>
+      <w:proofErr w:type="gramStart"/>
+      <w:r>
+        <w:rPr>
+          <w:rFonts w:cstheme="minorHAnsi"/>
+          <w:sz w:val="40"/>
+          <w:szCs w:val="40"/>
+        </w:rPr>
+        <w:t>.(</w:t>
+      </w:r>
+      <w:proofErr w:type="gramEnd"/>
+      <w:r>
+        <w:rPr>
+          <w:rFonts w:cstheme="minorHAnsi"/>
+          <w:sz w:val="40"/>
+          <w:szCs w:val="40"/>
+        </w:rPr>
+        <w:t>Multiple choice of items).</w:t>
+      </w:r>
+    </w:p>
+    <w:p>
+      <w:pPr>
+        <w:spacing w:before="240"/>
+        <w:rPr>
+          <w:rFonts w:cstheme="minorHAnsi"/>
+          <w:sz w:val="40"/>
+          <w:szCs w:val="40"/>
+        </w:rPr>
+      </w:pPr>
+      <w:r>
+        <w:rPr>
+          <w:rFonts w:cstheme="minorHAnsi"/>
+          <w:sz w:val="40"/>
+          <w:szCs w:val="40"/>
+        </w:rPr>
+        <w:t>(Then uses wood log to cross river but...One water dragon comes out)</w:t>
+      </w:r>
+    </w:p>
+    <w:p>
+      <w:pPr>
+        <w:spacing w:before="240"/>
+        <w:rPr>
+          <w:rFonts w:cstheme="minorHAnsi"/>
+          <w:sz w:val="40"/>
+          <w:szCs w:val="40"/>
+        </w:rPr>
+      </w:pPr>
+      <w:r>
+        <w:rPr>
+          <w:rFonts w:cstheme="minorHAnsi"/>
+          <w:sz w:val="40"/>
+          <w:szCs w:val="40"/>
+        </w:rPr>
+        <w:t>Shang:-Oh shit</w:t>
+      </w:r>
+      <w:proofErr w:type="gramStart"/>
+      <w:r>
+        <w:rPr>
+          <w:rFonts w:cstheme="minorHAnsi"/>
+          <w:sz w:val="40"/>
+          <w:szCs w:val="40"/>
+        </w:rPr>
+        <w:t>.(</w:t>
+      </w:r>
+      <w:proofErr w:type="gramEnd"/>
+      <w:r>
+        <w:rPr>
+          <w:rFonts w:cstheme="minorHAnsi"/>
+          <w:sz w:val="40"/>
+          <w:szCs w:val="40"/>
+        </w:rPr>
+        <w:t xml:space="preserve">Then dragon hits </w:t>
+      </w:r>
+      <w:proofErr w:type="spellStart"/>
+      <w:r>
+        <w:rPr>
+          <w:rFonts w:cstheme="minorHAnsi"/>
+          <w:sz w:val="40"/>
+          <w:szCs w:val="40"/>
+        </w:rPr>
+        <w:t>shang</w:t>
+      </w:r>
+      <w:proofErr w:type="spellEnd"/>
+      <w:r>
+        <w:rPr>
+          <w:rFonts w:cstheme="minorHAnsi"/>
+          <w:sz w:val="40"/>
+          <w:szCs w:val="40"/>
+        </w:rPr>
+        <w:t>).</w:t>
+      </w:r>
+    </w:p>
+    <w:p>
+      <w:pPr>
+        <w:spacing w:before="240"/>
+        <w:rPr>
+          <w:rFonts w:cstheme="minorHAnsi"/>
+          <w:sz w:val="40"/>
+          <w:szCs w:val="40"/>
+        </w:rPr>
+      </w:pPr>
+      <w:r>
+        <w:rPr>
+          <w:rFonts w:cstheme="minorHAnsi"/>
+          <w:sz w:val="40"/>
+          <w:szCs w:val="40"/>
+        </w:rPr>
+        <w:t xml:space="preserve">Shadow:-He is a water dragon, </w:t>
+      </w:r>
+      <w:proofErr w:type="gramStart"/>
+      <w:r>
+        <w:rPr>
+          <w:rFonts w:cstheme="minorHAnsi"/>
+          <w:sz w:val="40"/>
+          <w:szCs w:val="40"/>
+        </w:rPr>
+        <w:t>Do</w:t>
+      </w:r>
+      <w:proofErr w:type="gramEnd"/>
+      <w:r>
+        <w:rPr>
+          <w:rFonts w:cstheme="minorHAnsi"/>
+          <w:sz w:val="40"/>
+          <w:szCs w:val="40"/>
+        </w:rPr>
+        <w:t xml:space="preserve"> not kill him.</w:t>
+      </w:r>
+    </w:p>
+    <w:p>
+      <w:pPr>
+        <w:spacing w:before="240"/>
+        <w:rPr>
+          <w:rFonts w:cstheme="minorHAnsi"/>
+          <w:sz w:val="40"/>
+          <w:szCs w:val="40"/>
+        </w:rPr>
+      </w:pPr>
+      <w:r>
+        <w:rPr>
+          <w:rFonts w:cstheme="minorHAnsi"/>
+          <w:sz w:val="40"/>
+          <w:szCs w:val="40"/>
+        </w:rPr>
+        <w:t>Shang:-Why?</w:t>
+      </w:r>
+    </w:p>
+    <w:p>
+      <w:pPr>
+        <w:spacing w:before="240"/>
+        <w:rPr>
+          <w:rFonts w:cstheme="minorHAnsi"/>
+          <w:sz w:val="40"/>
+          <w:szCs w:val="40"/>
+        </w:rPr>
+      </w:pPr>
+      <w:r>
+        <w:rPr>
+          <w:rFonts w:cstheme="minorHAnsi"/>
+          <w:sz w:val="40"/>
+          <w:szCs w:val="40"/>
+        </w:rPr>
+        <w:t>Shadow:-Because he is controlled by wiz using his magic.</w:t>
+      </w:r>
+    </w:p>
+    <w:p>
+      <w:pPr>
+        <w:spacing w:before="240"/>
+        <w:rPr>
+          <w:rFonts w:cstheme="minorHAnsi"/>
+          <w:sz w:val="40"/>
+          <w:szCs w:val="40"/>
+        </w:rPr>
+      </w:pPr>
+      <w:r>
+        <w:rPr>
+          <w:rFonts w:cstheme="minorHAnsi"/>
+          <w:sz w:val="40"/>
+          <w:szCs w:val="40"/>
+        </w:rPr>
+        <w:lastRenderedPageBreak/>
+        <w:t xml:space="preserve">Shang:-we have to hit his head so the magic gets over, You </w:t>
+      </w:r>
+      <w:proofErr w:type="gramStart"/>
+      <w:r>
+        <w:rPr>
+          <w:rFonts w:cstheme="minorHAnsi"/>
+          <w:sz w:val="40"/>
+          <w:szCs w:val="40"/>
+        </w:rPr>
+        <w:t>can  also</w:t>
+      </w:r>
+      <w:proofErr w:type="gramEnd"/>
+      <w:r>
+        <w:rPr>
+          <w:rFonts w:cstheme="minorHAnsi"/>
+          <w:sz w:val="40"/>
+          <w:szCs w:val="40"/>
+        </w:rPr>
+        <w:t xml:space="preserve"> you this large rocks </w:t>
+      </w:r>
+      <w:r>
+        <w:rPr>
+          <w:rFonts w:cstheme="minorHAnsi"/>
+          <w:sz w:val="40"/>
+          <w:szCs w:val="40"/>
+        </w:rPr>
+        <w:t xml:space="preserve">by </w:t>
+      </w:r>
+      <w:proofErr w:type="spellStart"/>
+      <w:r>
+        <w:rPr>
+          <w:rFonts w:cstheme="minorHAnsi"/>
+          <w:sz w:val="40"/>
+          <w:szCs w:val="40"/>
+        </w:rPr>
+        <w:t>doging</w:t>
+      </w:r>
+      <w:proofErr w:type="spellEnd"/>
+      <w:r>
+        <w:rPr>
+          <w:rFonts w:cstheme="minorHAnsi"/>
+          <w:sz w:val="40"/>
+          <w:szCs w:val="40"/>
+        </w:rPr>
+        <w:t xml:space="preserve"> but we have to not kill him.</w:t>
+      </w:r>
+    </w:p>
+    <w:p>
+      <w:pPr>
+        <w:spacing w:before="240"/>
+        <w:rPr>
+          <w:rFonts w:cstheme="minorHAnsi"/>
+          <w:sz w:val="48"/>
+          <w:szCs w:val="48"/>
+        </w:rPr>
+      </w:pPr>
     </w:p>
     <w:p>
       <w:pPr>

</xml_diff>